<commit_message>
Changes to Chisholm fit
</commit_message>
<xml_diff>
--- a/SeminarDiary.docx
+++ b/SeminarDiary.docx
@@ -356,9 +356,16 @@
           <w:sz w:val="22"/>
           <w:szCs w:val="22"/>
         </w:rPr>
-        <w:t xml:space="preserve"> is an emerging infective disease that aﬀects all of the 6 major UK amphibians. It damages individuals at all life stages, and can spread past amphibians. Price et. al showed that salamander pets are a likely source of pathogen pollution, with frog and salamander farms in China acting as disease incubators. To assess the spread of disease through the United Kingdom, they started an ongoing frog mortality citizen science </w:t>
-      </w:r>
-      <w:proofErr w:type="spellStart"/>
+        <w:t xml:space="preserve"> is an emerging infective disease that aﬀects all of the 6 major UK amphibians. It damages individuals at all life stages, and can spread past amphibians. Price et. al showed that salamander pets are a likely source of pathogen pollution, with frog and salamander farms in China acting as disease incubators. To assess the spread of disease through the United Kingdom, they started an ongoing frog mortality citizen science project.</w:t>
+      </w:r>
+      <w:r>
+        <w:rPr>
+          <w:rFonts w:eastAsia="Times New Roman" w:cstheme="minorHAnsi"/>
+          <w:sz w:val="22"/>
+          <w:szCs w:val="22"/>
+        </w:rPr>
+        <w:t xml:space="preserve"> </w:t>
+      </w:r>
       <w:proofErr w:type="gramStart"/>
       <w:r>
         <w:rPr>
@@ -366,9 +373,8 @@
           <w:sz w:val="22"/>
           <w:szCs w:val="22"/>
         </w:rPr>
-        <w:t>project.In</w:t>
-      </w:r>
-      <w:proofErr w:type="spellEnd"/>
+        <w:t>In</w:t>
+      </w:r>
       <w:proofErr w:type="gramEnd"/>
       <w:r>
         <w:rPr>
@@ -3133,7 +3139,136 @@
           <w:sz w:val="22"/>
           <w:szCs w:val="22"/>
         </w:rPr>
-        <w:t xml:space="preserve">  Max pop size you should reproduce earlier to reduce competition. ESS = evolutionary stable state. Somewhere in between. If you start thinking from this point, the pop reproducing early. Can be invaded by late reproducing strategies that use more resources. If you start here, reproduce v late, would grow so big they would deplete resources, making it advantageous for earlier strategy to come in. If season length increases, reproduce earlier to av</w:t>
+        <w:t xml:space="preserve">  Max pop size you should reproduce earlier to reduce competition. ESS = evolutionary stable state. Somewhere in between. If you start thinking from this point, the pop reproducing early. Can be invaded by late reproducing strategies that use more resources. If you start here, reproduce v late, would grow so big they would deplete resources, making it advantageous for earlier strategy to come in. If season length increases, reproduce earlier to avoid competition, a bit earlier to reach ESS and later to increase pop max. </w:t>
+      </w:r>
+      <w:r>
+        <w:rPr>
+          <w:sz w:val="22"/>
+          <w:szCs w:val="22"/>
+        </w:rPr>
+        <w:t xml:space="preserve">Depending on how strong the resource comp is, you get </w:t>
+      </w:r>
+      <w:proofErr w:type="spellStart"/>
+      <w:r>
+        <w:rPr>
+          <w:sz w:val="22"/>
+          <w:szCs w:val="22"/>
+        </w:rPr>
+        <w:t>dif</w:t>
+      </w:r>
+      <w:proofErr w:type="spellEnd"/>
+      <w:r>
+        <w:rPr>
+          <w:sz w:val="22"/>
+          <w:szCs w:val="22"/>
+        </w:rPr>
+        <w:t xml:space="preserve"> responses. None of them are tracking resource perfectly, because if the trade-off between growth and reproduction. Need some time to grow and some time to reproduce. Also look at pop size. As resource peak date increases, pop size and timing of production increases. </w:t>
+      </w:r>
+    </w:p>
+    <w:p>
+      <w:pPr>
+        <w:rPr>
+          <w:sz w:val="22"/>
+          <w:szCs w:val="22"/>
+        </w:rPr>
+      </w:pPr>
+      <w:r>
+        <w:rPr>
+          <w:sz w:val="22"/>
+          <w:szCs w:val="22"/>
+        </w:rPr>
+        <w:t xml:space="preserve">  We start at evolutionary equilibrium, pop growth, at some point grows slow due to increases comp, switches to reproducing </w:t>
+      </w:r>
+      <w:proofErr w:type="spellStart"/>
+      <w:r>
+        <w:rPr>
+          <w:sz w:val="22"/>
+          <w:szCs w:val="22"/>
+        </w:rPr>
+        <w:t>sexuals</w:t>
+      </w:r>
+      <w:proofErr w:type="spellEnd"/>
+      <w:r>
+        <w:rPr>
+          <w:sz w:val="22"/>
+          <w:szCs w:val="22"/>
+        </w:rPr>
+        <w:t>.</w:t>
+      </w:r>
+      <w:r>
+        <w:rPr>
+          <w:sz w:val="22"/>
+          <w:szCs w:val="22"/>
+        </w:rPr>
+        <w:t xml:space="preserve"> Later flowering peak, immediate response is more energy for </w:t>
+      </w:r>
+      <w:proofErr w:type="spellStart"/>
+      <w:r>
+        <w:rPr>
+          <w:sz w:val="22"/>
+          <w:szCs w:val="22"/>
+        </w:rPr>
+        <w:t>sexuals</w:t>
+      </w:r>
+      <w:proofErr w:type="spellEnd"/>
+      <w:r>
+        <w:rPr>
+          <w:sz w:val="22"/>
+          <w:szCs w:val="22"/>
+        </w:rPr>
+        <w:t xml:space="preserve">, higher reproductive output. Leads to more colonies. Some evidence if you introduce red clover flowering late gives big boost in reproductive output. If you add adaptive response, use resources to increase colony growth rather than reproduction. Reproductive output goes down. Long term the system may be invaded by late reproducing species.  </w:t>
+      </w:r>
+    </w:p>
+    <w:p>
+      <w:pPr>
+        <w:rPr>
+          <w:sz w:val="22"/>
+          <w:szCs w:val="22"/>
+        </w:rPr>
+      </w:pPr>
+      <w:r>
+        <w:rPr>
+          <w:sz w:val="22"/>
+          <w:szCs w:val="22"/>
+        </w:rPr>
+        <w:t xml:space="preserve">  Effects of interspecific competition. More species competing. Niche diversification. Different species use different resources. Classic example, short and long tongue bees. Short corolla, long corolla. Also use different parts of the season. Depending on tongue length you can access different numbers of flowers at different times of the year. Different amount of resources available. Plug in the bumblebee model. Consider colony initiation (by queen who lays worker eggs) and switch to reproduction. </w:t>
+      </w:r>
+    </w:p>
+    <w:p>
+      <w:pPr>
+        <w:rPr>
+          <w:sz w:val="22"/>
+          <w:szCs w:val="22"/>
+        </w:rPr>
+      </w:pPr>
+      <w:r>
+        <w:rPr>
+          <w:sz w:val="22"/>
+          <w:szCs w:val="22"/>
+        </w:rPr>
+        <w:t xml:space="preserve">  Consider how these strategies evolve in the resource landscape. Might expect not much point starting colony earlier but should evolve to use different resources. Finding the ESS using adaptive dynamics. Use adaptive dynamics to calculate evolutionary change. </w:t>
+      </w:r>
+    </w:p>
+    <w:p>
+      <w:pPr>
+        <w:rPr>
+          <w:sz w:val="22"/>
+          <w:szCs w:val="22"/>
+        </w:rPr>
+      </w:pPr>
+      <w:r>
+        <w:rPr>
+          <w:sz w:val="22"/>
+          <w:szCs w:val="22"/>
+        </w:rPr>
+        <w:t xml:space="preserve">  Four plants flowering at different times. Simplest case everything shifts forward. What if you have a-symmetric shifts</w:t>
+      </w:r>
+      <w:r>
+        <w:rPr>
+          <w:sz w:val="22"/>
+          <w:szCs w:val="22"/>
+        </w:rPr>
+        <w:t xml:space="preserve"> of resource, affecting species differ</w:t>
       </w:r>
       <w:bookmarkStart w:id="0" w:name="_GoBack"/>
       <w:bookmarkEnd w:id="0"/>
@@ -3142,7 +3277,121 @@
           <w:sz w:val="22"/>
           <w:szCs w:val="22"/>
         </w:rPr>
-        <w:t xml:space="preserve">oid competition, a bit earlier to reach ESS and later to increase pop max. </w:t>
+        <w:t xml:space="preserve">ently. </w:t>
+      </w:r>
+    </w:p>
+    <w:p>
+      <w:pPr>
+        <w:rPr>
+          <w:sz w:val="22"/>
+          <w:szCs w:val="22"/>
+        </w:rPr>
+      </w:pPr>
+      <w:r>
+        <w:rPr>
+          <w:sz w:val="22"/>
+          <w:szCs w:val="22"/>
+        </w:rPr>
+        <w:t xml:space="preserve">  Adaptations to shifting seasons. Classic thinking is that you should just track another event. This could be some related event. Could be start of spring, snow melt, flowering time. What we see if that it might be perfectly adaptive to trail behind, or not change. Also see phenological responses in different directions. Plant and bee might shift in different directions. We could interpret it as a mismatch. </w:t>
+      </w:r>
+    </w:p>
+    <w:p>
+      <w:pPr>
+        <w:rPr>
+          <w:sz w:val="22"/>
+          <w:szCs w:val="22"/>
+        </w:rPr>
+      </w:pPr>
+      <w:r>
+        <w:rPr>
+          <w:sz w:val="22"/>
+          <w:szCs w:val="22"/>
+        </w:rPr>
+        <w:t xml:space="preserve">  Demographic responses. Short term pop declines expected, but pop increases may occur due to competitive release.</w:t>
+      </w:r>
+    </w:p>
+    <w:p>
+      <w:pPr>
+        <w:rPr>
+          <w:sz w:val="22"/>
+          <w:szCs w:val="22"/>
+        </w:rPr>
+      </w:pPr>
+      <w:r>
+        <w:rPr>
+          <w:sz w:val="22"/>
+          <w:szCs w:val="22"/>
+        </w:rPr>
+        <w:t xml:space="preserve">  Adaptive responses. Expected to restore population sizes (evolutionary rescue), but may cause pop declines (intensified competition). </w:t>
+      </w:r>
+    </w:p>
+    <w:p>
+      <w:pPr>
+        <w:rPr>
+          <w:sz w:val="22"/>
+          <w:szCs w:val="22"/>
+        </w:rPr>
+      </w:pPr>
+      <w:r>
+        <w:rPr>
+          <w:sz w:val="22"/>
+          <w:szCs w:val="22"/>
+        </w:rPr>
+        <w:t xml:space="preserve">  Interspecific competition. Uneven shifts of seasonal resource distributions can cause asymmetric pop responses. Asymmetry reinforced by adaptation later. Phenological adaptation in one species may cause population declines in (or extinction of) another.</w:t>
+      </w:r>
+    </w:p>
+    <w:p>
+      <w:pPr>
+        <w:rPr>
+          <w:sz w:val="22"/>
+          <w:szCs w:val="22"/>
+        </w:rPr>
+      </w:pPr>
+      <w:r>
+        <w:rPr>
+          <w:sz w:val="22"/>
+          <w:szCs w:val="22"/>
+        </w:rPr>
+        <w:t xml:space="preserve">  </w:t>
+      </w:r>
+      <w:proofErr w:type="spellStart"/>
+      <w:r>
+        <w:rPr>
+          <w:sz w:val="22"/>
+          <w:szCs w:val="22"/>
+        </w:rPr>
+        <w:t>Adative</w:t>
+      </w:r>
+      <w:proofErr w:type="spellEnd"/>
+      <w:r>
+        <w:rPr>
+          <w:sz w:val="22"/>
+          <w:szCs w:val="22"/>
+        </w:rPr>
+        <w:t xml:space="preserve"> phenological responses can be quite variable. Associated pop trends can also vary. Depends on life history trade-offs and competitive effects. Eco-evolutionary modelling can help us understand and analyse apparently idiosyncratic responses. </w:t>
+      </w:r>
+    </w:p>
+    <w:p>
+      <w:pPr>
+        <w:rPr>
+          <w:sz w:val="22"/>
+          <w:szCs w:val="22"/>
+        </w:rPr>
+      </w:pPr>
+      <w:r>
+        <w:rPr>
+          <w:sz w:val="22"/>
+          <w:szCs w:val="22"/>
+        </w:rPr>
+        <w:t xml:space="preserve">  We have Ana and Richard, they are doing these kind of big colony experiments. Developing more detailed demographic model to capture dynamics within the colony because it’s when you know a lot about the system you realise it’s not so simple. Bees – one important thing is that the Queen lays </w:t>
+      </w:r>
+      <w:r>
+        <w:rPr>
+          <w:sz w:val="22"/>
+          <w:szCs w:val="22"/>
+        </w:rPr>
+        <w:lastRenderedPageBreak/>
+        <w:t xml:space="preserve">egg and then that could take 20 days before that worker comes out. Might mean a lot of things when you think about how to adapt to seasonal shifts. </w:t>
       </w:r>
     </w:p>
     <w:p>
@@ -3865,7 +4114,6 @@
           <w:sz w:val="22"/>
           <w:szCs w:val="22"/>
         </w:rPr>
-        <w:lastRenderedPageBreak/>
         <w:t>Evolutionary causes and consequences of avian dispersal syndromes: the importance of individual variation in colonisation processes</w:t>
       </w:r>
     </w:p>

</xml_diff>